<commit_message>
big push, includes new pandoc approach and substantial results section
</commit_message>
<xml_diff>
--- a/Paper.docx
+++ b/Paper.docx
@@ -90,6 +90,86 @@
       </w:r>
       <w:r>
         <w:t xml:space="preserve">MSc</w:t>
+      </w:r>
+    </w:p>
+    <w:p>
+      <w:pPr>
+        <w:pStyle w:val="Author"/>
+      </w:pPr>
+      <w:r>
+        <w:t xml:space="preserve">Matthew</w:t>
+      </w:r>
+      <w:r>
+        <w:t xml:space="preserve"> </w:t>
+      </w:r>
+      <w:r>
+        <w:t xml:space="preserve">Cieslak,</w:t>
+      </w:r>
+      <w:r>
+        <w:t xml:space="preserve"> </w:t>
+      </w:r>
+      <w:r>
+        <w:t xml:space="preserve">PhD</w:t>
+      </w:r>
+    </w:p>
+    <w:p>
+      <w:pPr>
+        <w:pStyle w:val="Author"/>
+      </w:pPr>
+      <w:r>
+        <w:t xml:space="preserve">Azeez</w:t>
+      </w:r>
+      <w:r>
+        <w:t xml:space="preserve"> </w:t>
+      </w:r>
+      <w:r>
+        <w:t xml:space="preserve">Adebimpe,</w:t>
+      </w:r>
+      <w:r>
+        <w:t xml:space="preserve"> </w:t>
+      </w:r>
+      <w:r>
+        <w:t xml:space="preserve">PhD</w:t>
+      </w:r>
+    </w:p>
+    <w:p>
+      <w:pPr>
+        <w:pStyle w:val="Author"/>
+      </w:pPr>
+      <w:r>
+        <w:t xml:space="preserve">Max</w:t>
+      </w:r>
+      <w:r>
+        <w:t xml:space="preserve"> </w:t>
+      </w:r>
+      <w:r>
+        <w:t xml:space="preserve">Bertolero,</w:t>
+      </w:r>
+      <w:r>
+        <w:t xml:space="preserve"> </w:t>
+      </w:r>
+      <w:r>
+        <w:t xml:space="preserve">PhD</w:t>
+      </w:r>
+    </w:p>
+    <w:p>
+      <w:pPr>
+        <w:pStyle w:val="Author"/>
+      </w:pPr>
+      <w:r>
+        <w:t xml:space="preserve">Theodore</w:t>
+      </w:r>
+      <w:r>
+        <w:t xml:space="preserve"> </w:t>
+      </w:r>
+      <w:r>
+        <w:t xml:space="preserve">Satterthwaite,</w:t>
+      </w:r>
+      <w:r>
+        <w:t xml:space="preserve"> </w:t>
+      </w:r>
+      <w:r>
+        <w:t xml:space="preserve">PhD</w:t>
       </w:r>
     </w:p>
     <w:bookmarkStart w:id="21" w:name="introduction"/>
@@ -1719,7 +1799,7 @@
     <w:bookmarkEnd w:id="26"/>
     <w:bookmarkEnd w:id="27"/>
     <w:bookmarkEnd w:id="28"/>
-    <w:bookmarkStart w:id="40" w:name="results"/>
+    <w:bookmarkStart w:id="42" w:name="results"/>
     <w:p>
       <w:pPr>
         <w:pStyle w:val="Heading1"/>
@@ -2356,6 +2436,12 @@
         </w:r>
       </w:hyperlink>
       <w:r>
+        <w:rPr>
+          <w:b/>
+        </w:rPr>
+        <w:t xml:space="preserve">?</w:t>
+      </w:r>
+      <w:r>
         <w:t xml:space="preserve"> </w:t>
       </w:r>
       <w:r>
@@ -2840,7 +2926,7 @@
         <w:pStyle w:val="BodyText"/>
       </w:pPr>
       <w:r>
-        <w:t xml:space="preserve">Importantly, because this heuristic file is implemented in Python, users are</w:t>
+        <w:t xml:space="preserve">Importantly, because this heuristic file plain text Python code, users are</w:t>
       </w:r>
       <w:r>
         <w:t xml:space="preserve"> </w:t>
@@ -3064,7 +3150,22 @@
         <w:pStyle w:val="BodyText"/>
       </w:pPr>
       <w:r>
-        <w:t xml:space="preserve">Additionally, if being run on the Flywheel UI, each of the commands is available</w:t>
+        <w:t xml:space="preserve">If</w:t>
+      </w:r>
+      <w:r>
+        <w:t xml:space="preserve"> </w:t>
+      </w:r>
+      <w:r>
+        <w:rPr>
+          <w:rStyle w:val="VerbatimChar"/>
+        </w:rPr>
+        <w:t xml:space="preserve">fw-heudiconv</w:t>
+      </w:r>
+      <w:r>
+        <w:t xml:space="preserve"> </w:t>
+      </w:r>
+      <w:r>
+        <w:t xml:space="preserve">is run from the Flywheel UI, each of the commands is available</w:t>
       </w:r>
       <w:r>
         <w:t xml:space="preserve"> </w:t>
@@ -3087,7 +3188,7 @@
     </w:p>
     <w:bookmarkEnd w:id="36"/>
     <w:bookmarkEnd w:id="37"/>
-    <w:bookmarkStart w:id="39" w:name="flaudit"/>
+    <w:bookmarkStart w:id="41" w:name="flaudit"/>
     <w:p>
       <w:pPr>
         <w:pStyle w:val="Heading2"/>
@@ -3122,37 +3223,161 @@
         <w:t xml:space="preserve"> </w:t>
       </w:r>
       <w:r>
-        <w:t xml:space="preserve">module is intended to give Flywheel users a broad overview of their</w:t>
-      </w:r>
-      <w:r>
-        <w:t xml:space="preserve"> </w:t>
-      </w:r>
-      <w:r>
-        <w:t xml:space="preserve">entire Flywheel project. Features of this overview include a comprehensive</w:t>
-      </w:r>
-      <w:r>
-        <w:t xml:space="preserve"> </w:t>
-      </w:r>
-      <w:r>
-        <w:t xml:space="preserve">visualization of scanning sequences and their parameters; the corresponding BIDS</w:t>
-      </w:r>
-      <w:r>
-        <w:t xml:space="preserve"> </w:t>
-      </w:r>
-      <w:r>
-        <w:t xml:space="preserve">curated result of each sequence; an enumeration of gear analyses and their</w:t>
-      </w:r>
-      <w:r>
-        <w:t xml:space="preserve"> </w:t>
-      </w:r>
-      <w:r>
-        <w:t xml:space="preserve">runtimes and success rates; and a visualization of the various analysis</w:t>
-      </w:r>
-      <w:r>
-        <w:t xml:space="preserve"> </w:t>
-      </w:r>
-      <w:r>
-        <w:t xml:space="preserve">workflows run on each session</w:t>
+        <w:t xml:space="preserve">module is intended to give Flywheel users a broad understanding of their</w:t>
+      </w:r>
+      <w:r>
+        <w:t xml:space="preserve"> </w:t>
+      </w:r>
+      <w:r>
+        <w:t xml:space="preserve">entire Flywheel project, by summarizing the available data and illustrating</w:t>
+      </w:r>
+      <w:r>
+        <w:t xml:space="preserve"> </w:t>
+      </w:r>
+      <w:r>
+        <w:t xml:space="preserve">analysis workflows. The output of this module, a portable HTML report, presents</w:t>
+      </w:r>
+      <w:r>
+        <w:t xml:space="preserve"> </w:t>
+      </w:r>
+      <w:r>
+        <w:t xml:space="preserve">this information using a number of visualizations built in R Markdown using HTML,</w:t>
+      </w:r>
+      <w:r>
+        <w:t xml:space="preserve"> </w:t>
+      </w:r>
+      <w:r>
+        <w:t xml:space="preserve">Javascript, and GGplot, in two main sections.</w:t>
+      </w:r>
+    </w:p>
+    <w:bookmarkStart w:id="38" w:name="architecture-design-1"/>
+    <w:p>
+      <w:pPr>
+        <w:pStyle w:val="Heading3"/>
+      </w:pPr>
+      <w:r>
+        <w:t xml:space="preserve">Architecture &amp; Design</w:t>
+      </w:r>
+    </w:p>
+    <w:p>
+      <w:pPr>
+        <w:pStyle w:val="FirstParagraph"/>
+      </w:pPr>
+      <w:r>
+        <w:t xml:space="preserve">Using similar internal machinery to</w:t>
+      </w:r>
+      <w:r>
+        <w:t xml:space="preserve"> </w:t>
+      </w:r>
+      <w:r>
+        <w:rPr>
+          <w:rStyle w:val="VerbatimChar"/>
+        </w:rPr>
+        <w:t xml:space="preserve">fw-heudiconv-tabulate</w:t>
+      </w:r>
+      <w:r>
+        <w:t xml:space="preserve">,</w:t>
+      </w:r>
+      <w:r>
+        <w:t xml:space="preserve"> </w:t>
+      </w:r>
+      <w:r>
+        <w:rPr>
+          <w:rStyle w:val="VerbatimChar"/>
+        </w:rPr>
+        <w:t xml:space="preserve">flaudit</w:t>
+      </w:r>
+      <w:r>
+        <w:t xml:space="preserve"> </w:t>
+      </w:r>
+      <w:r>
+        <w:t xml:space="preserve">loops</w:t>
+      </w:r>
+      <w:r>
+        <w:t xml:space="preserve"> </w:t>
+      </w:r>
+      <w:r>
+        <w:t xml:space="preserve">over existing data in a project and tabulates information about scanning</w:t>
+      </w:r>
+      <w:r>
+        <w:t xml:space="preserve"> </w:t>
+      </w:r>
+      <w:r>
+        <w:t xml:space="preserve">sequences, BIDS metadata, and gear analyses that have been run. These 3 tables are</w:t>
+      </w:r>
+      <w:r>
+        <w:t xml:space="preserve"> </w:t>
+      </w:r>
+      <w:r>
+        <w:t xml:space="preserve">saved internally and then passed as input to an R markdown script that generates</w:t>
+      </w:r>
+      <w:r>
+        <w:t xml:space="preserve"> </w:t>
+      </w:r>
+      <w:r>
+        <w:t xml:space="preserve">an interactive HTML report. The data are also saved as output for</w:t>
+      </w:r>
+      <w:r>
+        <w:t xml:space="preserve"> </w:t>
+      </w:r>
+      <w:r>
+        <w:t xml:space="preserve">the user to access and analyze in their software of choice.</w:t>
+      </w:r>
+    </w:p>
+    <w:bookmarkEnd w:id="38"/>
+    <w:bookmarkStart w:id="39" w:name="report-section-1-overview"/>
+    <w:p>
+      <w:pPr>
+        <w:pStyle w:val="Heading3"/>
+      </w:pPr>
+      <w:r>
+        <w:t xml:space="preserve">Report Section 1: Overview</w:t>
+      </w:r>
+    </w:p>
+    <w:p>
+      <w:pPr>
+        <w:pStyle w:val="FirstParagraph"/>
+      </w:pPr>
+      <w:r>
+        <w:t xml:space="preserve">The overview section provides a numerical overview of sequences, BIDS data,</w:t>
+      </w:r>
+      <w:r>
+        <w:t xml:space="preserve"> </w:t>
+      </w:r>
+      <w:r>
+        <w:t xml:space="preserve">gear runs, and gear runtimes.</w:t>
+      </w:r>
+    </w:p>
+    <w:p>
+      <w:pPr>
+        <w:pStyle w:val="BodyText"/>
+      </w:pPr>
+      <w:r>
+        <w:t xml:space="preserve">The first visualization uses the sequence data input to create a word cloud</w:t>
+      </w:r>
+      <w:r>
+        <w:t xml:space="preserve"> </w:t>
+      </w:r>
+      <w:r>
+        <w:t xml:space="preserve">visualizing the names of the different sequences acquired across the entire</w:t>
+      </w:r>
+      <w:r>
+        <w:t xml:space="preserve"> </w:t>
+      </w:r>
+      <w:r>
+        <w:t xml:space="preserve">Flywheel dataset, where the size of the word corresponds to the frequency of the</w:t>
+      </w:r>
+      <w:r>
+        <w:t xml:space="preserve"> </w:t>
+      </w:r>
+      <w:r>
+        <w:t xml:space="preserve">sequence collected. This visual is accompanied by a bar chart and an</w:t>
+      </w:r>
+      <w:r>
+        <w:t xml:space="preserve"> </w:t>
+      </w:r>
+      <w:r>
+        <w:t xml:space="preserve">interactive table that users can search to compare values</w:t>
       </w:r>
       <w:r>
         <w:t xml:space="preserve"> </w:t>
@@ -3185,7 +3410,13 @@
         <w:rPr>
           <w:b/>
         </w:rPr>
-        <w:t xml:space="preserve">,</w:t>
+        <w:t xml:space="preserve"> </w:t>
+      </w:r>
+      <w:r>
+        <w:rPr>
+          <w:b/>
+        </w:rPr>
+        <w:t xml:space="preserve">and</w:t>
       </w:r>
       <w:r>
         <w:rPr>
@@ -3203,10 +3434,57 @@
         </w:r>
       </w:hyperlink>
       <w:r>
+        <w:t xml:space="preserve">).</w:t>
+      </w:r>
+    </w:p>
+    <w:p>
+      <w:pPr>
+        <w:pStyle w:val="BodyText"/>
+      </w:pPr>
+      <w:r>
+        <w:t xml:space="preserve">Next, using the BIDS metadata input, the report provides an interactive tree</w:t>
+      </w:r>
+      <w:r>
+        <w:t xml:space="preserve"> </w:t>
+      </w:r>
+      <w:r>
+        <w:t xml:space="preserve">viewer to examine BIDS curation. In the tree, the nodes branch out from the</w:t>
+      </w:r>
+      <w:r>
+        <w:t xml:space="preserve"> </w:t>
+      </w:r>
+      <w:r>
+        <w:t xml:space="preserve">project to show each sequence acquisition. For each acquisition,</w:t>
+      </w:r>
+      <w:r>
+        <w:t xml:space="preserve"> </w:t>
+      </w:r>
+      <w:r>
+        <w:t xml:space="preserve">if the data has been curated into BIDS, the node itself can also branch out to</w:t>
+      </w:r>
+      <w:r>
+        <w:t xml:space="preserve"> </w:t>
+      </w:r>
+      <w:r>
+        <w:t xml:space="preserve">show a BIDS name template, demonstrating what BIDS name that sequence has been</w:t>
+      </w:r>
+      <w:r>
+        <w:t xml:space="preserve"> </w:t>
+      </w:r>
+      <w:r>
+        <w:t xml:space="preserve">given. Hovering over the BIDS name will display the number of subjects whose</w:t>
+      </w:r>
+      <w:r>
+        <w:t xml:space="preserve"> </w:t>
+      </w:r>
+      <w:r>
+        <w:t xml:space="preserve">data have been named as such (</w:t>
+      </w:r>
+      <w:r>
         <w:rPr>
           <w:b/>
         </w:rPr>
-        <w:t xml:space="preserve">,</w:t>
+        <w:t xml:space="preserve">Figure</w:t>
       </w:r>
       <w:r>
         <w:rPr>
@@ -3224,10 +3502,39 @@
         </w:r>
       </w:hyperlink>
       <w:r>
+        <w:t xml:space="preserve">).</w:t>
+      </w:r>
+    </w:p>
+    <w:p>
+      <w:pPr>
+        <w:pStyle w:val="BodyText"/>
+      </w:pPr>
+      <w:r>
+        <w:t xml:space="preserve">Using the gear analysis data as input, the section lastly enumerates the gear</w:t>
+      </w:r>
+      <w:r>
+        <w:t xml:space="preserve"> </w:t>
+      </w:r>
+      <w:r>
+        <w:t xml:space="preserve">analyses that have been run successfully</w:t>
+      </w:r>
+      <w:r>
+        <w:t xml:space="preserve"> </w:t>
+      </w:r>
+      <w:r>
+        <w:t xml:space="preserve">on any session within the project, and enumerates the runtimes for these</w:t>
+      </w:r>
+      <w:r>
+        <w:t xml:space="preserve"> </w:t>
+      </w:r>
+      <w:r>
+        <w:t xml:space="preserve">processes. The results are visualized in a series of bar charts (</w:t>
+      </w:r>
+      <w:r>
         <w:rPr>
           <w:b/>
         </w:rPr>
-        <w:t xml:space="preserve">,</w:t>
+        <w:t xml:space="preserve">Figure</w:t>
       </w:r>
       <w:r>
         <w:rPr>
@@ -3245,34 +3552,375 @@
         </w:r>
       </w:hyperlink>
       <w:r>
+        <w:t xml:space="preserve">).</w:t>
+      </w:r>
+    </w:p>
+    <w:bookmarkEnd w:id="39"/>
+    <w:bookmarkStart w:id="40" w:name="report-section-2-project-completion"/>
+    <w:p>
+      <w:pPr>
+        <w:pStyle w:val="Heading3"/>
+      </w:pPr>
+      <w:r>
+        <w:t xml:space="preserve">Report Section 2: Project Completion</w:t>
+      </w:r>
+    </w:p>
+    <w:p>
+      <w:pPr>
+        <w:pStyle w:val="FirstParagraph"/>
+      </w:pPr>
+      <w:r>
+        <w:t xml:space="preserve">As an optional input,</w:t>
+      </w:r>
+      <w:r>
+        <w:t xml:space="preserve"> </w:t>
+      </w:r>
+      <w:r>
+        <w:rPr>
+          <w:rStyle w:val="VerbatimChar"/>
+        </w:rPr>
+        <w:t xml:space="preserve">flaudit</w:t>
+      </w:r>
+      <w:r>
+        <w:t xml:space="preserve"> </w:t>
+      </w:r>
+      <w:r>
+        <w:t xml:space="preserve">allows users to specify a</w:t>
+      </w:r>
+      <w:r>
+        <w:t xml:space="preserve"> </w:t>
+      </w:r>
+      <w:r>
+        <w:rPr>
+          <w:i/>
+        </w:rPr>
+        <w:t xml:space="preserve">template subject</w:t>
+      </w:r>
+      <w:r>
+        <w:t xml:space="preserve">,</w:t>
+      </w:r>
+      <w:r>
+        <w:t xml:space="preserve"> </w:t>
+      </w:r>
+      <w:r>
+        <w:t xml:space="preserve">a subject from the Flywheel project who serves as an exemplar for other</w:t>
+      </w:r>
+      <w:r>
+        <w:t xml:space="preserve"> </w:t>
+      </w:r>
+      <w:r>
+        <w:t xml:space="preserve">subjects to be compared against. This subject may have been the researcher’s</w:t>
+      </w:r>
+      <w:r>
+        <w:t xml:space="preserve"> </w:t>
+      </w:r>
+      <w:r>
+        <w:t xml:space="preserve">first choice for testing BIDS curation and analysis pipelines, perhaps due to</w:t>
+      </w:r>
+      <w:r>
+        <w:t xml:space="preserve"> </w:t>
+      </w:r>
+      <w:r>
+        <w:t xml:space="preserve">the subject’s high data quality or data completeness. Researchers can compare</w:t>
+      </w:r>
+      <w:r>
+        <w:t xml:space="preserve"> </w:t>
+      </w:r>
+      <w:r>
+        <w:t xml:space="preserve">others to this</w:t>
+      </w:r>
+      <w:r>
+        <w:t xml:space="preserve"> </w:t>
+      </w:r>
+      <w:r>
+        <w:rPr>
+          <w:i/>
+        </w:rPr>
+        <w:t xml:space="preserve">template subject</w:t>
+      </w:r>
+      <w:r>
+        <w:t xml:space="preserve">, to determine if other subjects in the project</w:t>
+      </w:r>
+      <w:r>
+        <w:t xml:space="preserve"> </w:t>
+      </w:r>
+      <w:r>
+        <w:t xml:space="preserve">also meet this high standard. The project completion section comprises of three</w:t>
+      </w:r>
+      <w:r>
+        <w:t xml:space="preserve"> </w:t>
+      </w:r>
+      <w:r>
+        <w:t xml:space="preserve">interactive tables.</w:t>
+      </w:r>
+    </w:p>
+    <w:p>
+      <w:pPr>
+        <w:pStyle w:val="BodyText"/>
+      </w:pPr>
+      <w:r>
+        <w:t xml:space="preserve">In the first table, it is assumed that the</w:t>
+      </w:r>
+      <w:r>
+        <w:t xml:space="preserve"> </w:t>
+      </w:r>
+      <w:r>
+        <w:rPr>
+          <w:i/>
+        </w:rPr>
+        <w:t xml:space="preserve">template subject</w:t>
+      </w:r>
+      <w:r>
+        <w:t xml:space="preserve"> </w:t>
+      </w:r>
+      <w:r>
+        <w:t xml:space="preserve">has a complete</w:t>
+      </w:r>
+      <w:r>
+        <w:t xml:space="preserve"> </w:t>
+      </w:r>
+      <w:r>
+        <w:t xml:space="preserve">number of sequences in their dataset. These sequences are listed as columns in</w:t>
+      </w:r>
+      <w:r>
+        <w:t xml:space="preserve"> </w:t>
+      </w:r>
+      <w:r>
+        <w:t xml:space="preserve">the table. Each subsequent row is a subject in the project, and each value in</w:t>
+      </w:r>
+      <w:r>
+        <w:t xml:space="preserve"> </w:t>
+      </w:r>
+      <w:r>
+        <w:t xml:space="preserve">the table is a boolean value (</w:t>
+      </w:r>
+      <w:r>
+        <w:rPr>
+          <w:i/>
+        </w:rPr>
+        <w:t xml:space="preserve">complete</w:t>
+      </w:r>
+      <w:r>
+        <w:t xml:space="preserve"> </w:t>
+      </w:r>
+      <w:r>
+        <w:t xml:space="preserve">or</w:t>
+      </w:r>
+      <w:r>
+        <w:t xml:space="preserve"> </w:t>
+      </w:r>
+      <w:r>
+        <w:rPr>
+          <w:i/>
+        </w:rPr>
+        <w:t xml:space="preserve">incomplete</w:t>
+      </w:r>
+      <w:r>
+        <w:t xml:space="preserve">) indicating if that</w:t>
+      </w:r>
+      <w:r>
+        <w:t xml:space="preserve"> </w:t>
+      </w:r>
+      <w:r>
+        <w:t xml:space="preserve">subject has each sequence. The table is searchable, meaning that users can</w:t>
+      </w:r>
+      <w:r>
+        <w:t xml:space="preserve"> </w:t>
+      </w:r>
+      <w:r>
+        <w:t xml:space="preserve">simply filter each column for</w:t>
+      </w:r>
+      <w:r>
+        <w:t xml:space="preserve"> </w:t>
+      </w:r>
+      <w:r>
+        <w:t xml:space="preserve">“</w:t>
+      </w:r>
+      <w:r>
+        <w:t xml:space="preserve">incomplete</w:t>
+      </w:r>
+      <w:r>
+        <w:t xml:space="preserve">”</w:t>
+      </w:r>
+      <w:r>
+        <w:t xml:space="preserve"> </w:t>
+      </w:r>
+      <w:r>
+        <w:t xml:space="preserve">to learn which subjects do not have</w:t>
+      </w:r>
+      <w:r>
+        <w:t xml:space="preserve"> </w:t>
+      </w:r>
+      <w:r>
+        <w:t xml:space="preserve">the same data as the template (</w:t>
+      </w:r>
+      <w:r>
         <w:rPr>
           <w:b/>
         </w:rPr>
-        <w:t xml:space="preserve"> </w:t>
-      </w:r>
+        <w:t xml:space="preserve">Figure</w:t>
+      </w:r>
+      <w:r>
+        <w:rPr>
+          <w:b/>
+        </w:rPr>
+        <w:t xml:space="preserve"> </w:t>
+      </w:r>
+      <w:hyperlink w:anchor="fig:seq_complete">
+        <w:r>
+          <w:rPr>
+            <w:rStyle w:val="Hyperlink"/>
+            <w:b/>
+          </w:rPr>
+          <w:t xml:space="preserve">8</w:t>
+        </w:r>
+      </w:hyperlink>
+      <w:r>
+        <w:t xml:space="preserve">). Likewise, the</w:t>
+      </w:r>
+      <w:r>
+        <w:t xml:space="preserve"> </w:t>
+      </w:r>
+      <w:r>
+        <w:t xml:space="preserve">second table illustrates the completeness of BIDS data for each other subject</w:t>
+      </w:r>
+      <w:r>
+        <w:t xml:space="preserve"> </w:t>
+      </w:r>
+      <w:r>
+        <w:t xml:space="preserve">in comparison to the template (</w:t>
+      </w:r>
+      <w:r>
+        <w:rPr>
+          <w:b/>
+        </w:rPr>
+        <w:t xml:space="preserve">Figure</w:t>
+      </w:r>
+      <w:r>
+        <w:rPr>
+          <w:b/>
+        </w:rPr>
+        <w:t xml:space="preserve"> </w:t>
+      </w:r>
+      <w:hyperlink w:anchor="fig:bids_complete">
+        <w:r>
+          <w:rPr>
+            <w:rStyle w:val="Hyperlink"/>
+            <w:b/>
+          </w:rPr>
+          <w:t xml:space="preserve">9</w:t>
+        </w:r>
+      </w:hyperlink>
+      <w:r>
+        <w:t xml:space="preserve">). In this case,</w:t>
+      </w:r>
+      <w:r>
+        <w:t xml:space="preserve"> </w:t>
+      </w:r>
+      <w:r>
+        <w:t xml:space="preserve">rows indicate subjects while columns indicate each BIDS naming template.Lastly,</w:t>
+      </w:r>
+      <w:r>
+        <w:t xml:space="preserve"> </w:t>
+      </w:r>
+      <w:r>
+        <w:t xml:space="preserve">the third table illustrates completeness of gear analyses. In this case,</w:t>
+      </w:r>
+      <w:r>
+        <w:t xml:space="preserve"> </w:t>
+      </w:r>
+      <w:r>
+        <w:t xml:space="preserve">researchers can use this table to assert that all other subjects in the project</w:t>
+      </w:r>
+      <w:r>
+        <w:t xml:space="preserve"> </w:t>
+      </w:r>
+      <w:r>
+        <w:t xml:space="preserve">have had at least one run of each of the analysis pipelines that the</w:t>
+      </w:r>
+      <w:r>
+        <w:t xml:space="preserve"> </w:t>
+      </w:r>
+      <w:r>
+        <w:rPr>
+          <w:i/>
+        </w:rPr>
+        <w:t xml:space="preserve">template subject</w:t>
+      </w:r>
+      <w:r>
+        <w:t xml:space="preserve"> </w:t>
+      </w:r>
+      <w:r>
+        <w:t xml:space="preserve">has had. Hence, in this table, each column specifies an</w:t>
+      </w:r>
+      <w:r>
+        <w:t xml:space="preserve"> </w:t>
+      </w:r>
+      <w:r>
+        <w:t xml:space="preserve">analysis run. For version uniformity, this comparison is sensitive to</w:t>
+      </w:r>
+      <w:r>
+        <w:t xml:space="preserve"> </w:t>
+      </w:r>
+      <w:r>
+        <w:t xml:space="preserve">pipeline versions, and so the version of a pipeline that was used for each</w:t>
+      </w:r>
+      <w:r>
+        <w:t xml:space="preserve"> </w:t>
+      </w:r>
+      <w:r>
+        <w:t xml:space="preserve">subject must match that of the</w:t>
+      </w:r>
+      <w:r>
+        <w:t xml:space="preserve"> </w:t>
+      </w:r>
+      <w:r>
+        <w:rPr>
+          <w:i/>
+        </w:rPr>
+        <w:t xml:space="preserve">template subject</w:t>
+      </w:r>
+      <w:r>
+        <w:t xml:space="preserve"> </w:t>
+      </w:r>
+      <w:r>
+        <w:t xml:space="preserve">(</w:t>
+      </w:r>
+      <w:r>
+        <w:rPr>
+          <w:b/>
+        </w:rPr>
+        <w:t xml:space="preserve">Figure</w:t>
+      </w:r>
+      <w:r>
+        <w:rPr>
+          <w:b/>
+        </w:rPr>
+        <w:t xml:space="preserve"> </w:t>
+      </w:r>
+      <w:hyperlink w:anchor="fig:gears_complete">
+        <w:r>
+          <w:rPr>
+            <w:rStyle w:val="Hyperlink"/>
+            <w:b/>
+          </w:rPr>
+          <w:t xml:space="preserve">10</w:t>
+        </w:r>
+      </w:hyperlink>
       <w:r>
         <w:t xml:space="preserve">).</w:t>
       </w:r>
-      <w:r>
-        <w:t xml:space="preserve"> </w:t>
-      </w:r>
-      <w:r>
-        <w:t xml:space="preserve">This information is compiled in a portable HTML report that can be opened in the</w:t>
-      </w:r>
-      <w:r>
-        <w:t xml:space="preserve"> </w:t>
-      </w:r>
-      <w:r>
-        <w:t xml:space="preserve">Flywheel UI or in any web browser.</w:t>
-      </w:r>
-    </w:p>
-    <w:bookmarkStart w:id="38" w:name="architecture-design-1"/>
-    <w:p>
-      <w:pPr>
-        <w:pStyle w:val="Heading3"/>
-      </w:pPr>
-      <w:r>
-        <w:t xml:space="preserve">Architecture &amp; Design</w:t>
+    </w:p>
+    <w:bookmarkEnd w:id="40"/>
+    <w:bookmarkEnd w:id="41"/>
+    <w:bookmarkEnd w:id="42"/>
+    <w:bookmarkStart w:id="43" w:name="discussion"/>
+    <w:p>
+      <w:pPr>
+        <w:pStyle w:val="Heading1"/>
+      </w:pPr>
+      <w:r>
+        <w:t xml:space="preserve">Discussion</w:t>
       </w:r>
     </w:p>
     <w:p>
@@ -3280,144 +3928,67 @@
         <w:pStyle w:val="FirstParagraph"/>
       </w:pPr>
       <w:r>
-        <w:t xml:space="preserve">Using similar internal machinery to</w:t>
-      </w:r>
-      <w:r>
-        <w:t xml:space="preserve"> </w:t>
-      </w:r>
-      <w:r>
-        <w:rPr>
-          <w:rStyle w:val="VerbatimChar"/>
-        </w:rPr>
-        <w:t xml:space="preserve">fw-heudiconv-tabulate</w:t>
-      </w:r>
-      <w:r>
-        <w:t xml:space="preserve">,</w:t>
-      </w:r>
-      <w:r>
-        <w:t xml:space="preserve"> </w:t>
-      </w:r>
-      <w:r>
-        <w:rPr>
-          <w:rStyle w:val="VerbatimChar"/>
-        </w:rPr>
-        <w:t xml:space="preserve">flaudit</w:t>
-      </w:r>
-      <w:r>
-        <w:t xml:space="preserve"> </w:t>
-      </w:r>
-      <w:r>
-        <w:t xml:space="preserve">loops</w:t>
-      </w:r>
-      <w:r>
-        <w:t xml:space="preserve"> </w:t>
-      </w:r>
-      <w:r>
-        <w:t xml:space="preserve">over existing data in a project and tabulates information about scanning</w:t>
-      </w:r>
-      <w:r>
-        <w:t xml:space="preserve"> </w:t>
-      </w:r>
-      <w:r>
-        <w:t xml:space="preserve">sequences, BIDS metadata, and gear jobs that have been run. These 3 tables are</w:t>
-      </w:r>
-      <w:r>
-        <w:t xml:space="preserve"> </w:t>
-      </w:r>
-      <w:r>
-        <w:t xml:space="preserve">saved internally and then passed as input to an R markdown script that generates</w:t>
-      </w:r>
-      <w:r>
-        <w:t xml:space="preserve"> </w:t>
-      </w:r>
-      <w:r>
-        <w:t xml:space="preserve">a dynamic HTML report. The data are also saved as output for</w:t>
-      </w:r>
-      <w:r>
-        <w:t xml:space="preserve"> </w:t>
-      </w:r>
-      <w:r>
-        <w:t xml:space="preserve">the user to access and analyse at their own discretion.</w:t>
-      </w:r>
-    </w:p>
-    <w:bookmarkEnd w:id="38"/>
-    <w:bookmarkEnd w:id="39"/>
-    <w:bookmarkEnd w:id="40"/>
-    <w:bookmarkStart w:id="41" w:name="discussion"/>
+        <w:t xml:space="preserve">As the neuroimaging community embraces Big Data and the various platforms</w:t>
+      </w:r>
+      <w:r>
+        <w:t xml:space="preserve"> </w:t>
+      </w:r>
+      <w:r>
+        <w:t xml:space="preserve">available for storage and analysis, it is becoming increasingly important for</w:t>
+      </w:r>
+      <w:r>
+        <w:t xml:space="preserve"> </w:t>
+      </w:r>
+      <w:r>
+        <w:t xml:space="preserve">researchers to eschew the</w:t>
+      </w:r>
+      <w:r>
+        <w:t xml:space="preserve"> </w:t>
+      </w:r>
+      <w:r>
+        <w:rPr>
+          <w:i/>
+        </w:rPr>
+        <w:t xml:space="preserve">ad hoc</w:t>
+      </w:r>
+      <w:r>
+        <w:t xml:space="preserve"> </w:t>
+      </w:r>
+      <w:r>
+        <w:t xml:space="preserve">analysis procedures previously run on a</w:t>
+      </w:r>
+      <w:r>
+        <w:t xml:space="preserve"> </w:t>
+      </w:r>
+      <w:r>
+        <w:t xml:space="preserve">single machine or cluster. Instead, cloud-based platforms like Flywheel provide</w:t>
+      </w:r>
+      <w:r>
+        <w:t xml:space="preserve"> </w:t>
+      </w:r>
+      <w:r>
+        <w:t xml:space="preserve">opportunities for more reproducible, reliable, and scalable science. Flywheel</w:t>
+      </w:r>
+      <w:r>
+        <w:t xml:space="preserve"> </w:t>
+      </w:r>
+      <w:r>
+        <w:t xml:space="preserve">Tools provides software that maximizes these opportunities on the Flywheel</w:t>
+      </w:r>
+      <w:r>
+        <w:t xml:space="preserve"> </w:t>
+      </w:r>
+      <w:r>
+        <w:t xml:space="preserve">platform.</w:t>
+      </w:r>
+    </w:p>
+    <w:bookmarkEnd w:id="43"/>
+    <w:bookmarkStart w:id="64" w:name="figures"/>
     <w:p>
       <w:pPr>
         <w:pStyle w:val="Heading1"/>
       </w:pPr>
       <w:r>
-        <w:t xml:space="preserve">Discussion</w:t>
-      </w:r>
-    </w:p>
-    <w:p>
-      <w:pPr>
-        <w:pStyle w:val="FirstParagraph"/>
-      </w:pPr>
-      <w:r>
-        <w:t xml:space="preserve">As the neuroimaging community embraces Big Data and the various platforms</w:t>
-      </w:r>
-      <w:r>
-        <w:t xml:space="preserve"> </w:t>
-      </w:r>
-      <w:r>
-        <w:t xml:space="preserve">available for storage and analysis, it is becoming increasingly important for</w:t>
-      </w:r>
-      <w:r>
-        <w:t xml:space="preserve"> </w:t>
-      </w:r>
-      <w:r>
-        <w:t xml:space="preserve">researchers to eschew the</w:t>
-      </w:r>
-      <w:r>
-        <w:t xml:space="preserve"> </w:t>
-      </w:r>
-      <w:r>
-        <w:rPr>
-          <w:i/>
-        </w:rPr>
-        <w:t xml:space="preserve">ad hoc</w:t>
-      </w:r>
-      <w:r>
-        <w:t xml:space="preserve"> </w:t>
-      </w:r>
-      <w:r>
-        <w:t xml:space="preserve">analysis procedures previously run on a</w:t>
-      </w:r>
-      <w:r>
-        <w:t xml:space="preserve"> </w:t>
-      </w:r>
-      <w:r>
-        <w:t xml:space="preserve">single machine or cluster. Instead, cloud-based platforms like Flywheel provide</w:t>
-      </w:r>
-      <w:r>
-        <w:t xml:space="preserve"> </w:t>
-      </w:r>
-      <w:r>
-        <w:t xml:space="preserve">opportunities for more reproducible, reliable, and shareable science. Flywheel</w:t>
-      </w:r>
-      <w:r>
-        <w:t xml:space="preserve"> </w:t>
-      </w:r>
-      <w:r>
-        <w:t xml:space="preserve">Tools provides software that maximizes these opportunities on the Flywheel</w:t>
-      </w:r>
-      <w:r>
-        <w:t xml:space="preserve"> </w:t>
-      </w:r>
-      <w:r>
-        <w:t xml:space="preserve">platform.</w:t>
-      </w:r>
-    </w:p>
-    <w:bookmarkEnd w:id="41"/>
-    <w:bookmarkStart w:id="56" w:name="figures"/>
-    <w:p>
-      <w:pPr>
-        <w:pStyle w:val="Heading1"/>
-      </w:pPr>
-      <w:r>
         <w:t xml:space="preserve">Figures</w:t>
       </w:r>
     </w:p>
@@ -3426,7 +3997,7 @@
       <w:pPr>
         <w:pStyle w:val="CaptionedFigure"/>
       </w:pPr>
-      <w:bookmarkStart w:id="43" w:name="fig:architecture"/>
+      <w:bookmarkStart w:id="45" w:name="fig:architecture"/>
       <w:r>
         <w:drawing>
           <wp:inline>
@@ -3443,7 +4014,7 @@
                     </pic:cNvPicPr>
                   </pic:nvPicPr>
                   <pic:blipFill>
-                    <a:blip r:embed="rId42"/>
+                    <a:blip r:embed="rId44"/>
                     <a:stretch>
                       <a:fillRect/>
                     </a:stretch>
@@ -3469,7 +4040,7 @@
           </wp:inline>
         </w:drawing>
       </w:r>
-      <w:bookmarkEnd w:id="43"/>
+      <w:bookmarkEnd w:id="45"/>
     </w:p>
     <w:p>
       <w:pPr>
@@ -3485,7 +4056,7 @@
       <w:pPr>
         <w:pStyle w:val="CaptionedFigure"/>
       </w:pPr>
-      <w:bookmarkStart w:id="45" w:name="fig:datamodel"/>
+      <w:bookmarkStart w:id="47" w:name="fig:datamodel"/>
       <w:r>
         <w:drawing>
           <wp:inline>
@@ -3502,7 +4073,7 @@
                     </pic:cNvPicPr>
                   </pic:nvPicPr>
                   <pic:blipFill>
-                    <a:blip r:embed="rId44"/>
+                    <a:blip r:embed="rId46"/>
                     <a:stretch>
                       <a:fillRect/>
                     </a:stretch>
@@ -3528,7 +4099,7 @@
           </wp:inline>
         </w:drawing>
       </w:r>
-      <w:bookmarkEnd w:id="45"/>
+      <w:bookmarkEnd w:id="47"/>
     </w:p>
     <w:p>
       <w:pPr>
@@ -3544,7 +4115,7 @@
       <w:pPr>
         <w:pStyle w:val="CaptionedFigure"/>
       </w:pPr>
-      <w:bookmarkStart w:id="47" w:name="fig:main_workflow"/>
+      <w:bookmarkStart w:id="49" w:name="fig:main_workflow"/>
       <w:r>
         <w:drawing>
           <wp:inline>
@@ -3561,7 +4132,7 @@
                     </pic:cNvPicPr>
                   </pic:nvPicPr>
                   <pic:blipFill>
-                    <a:blip r:embed="rId46"/>
+                    <a:blip r:embed="rId48"/>
                     <a:stretch>
                       <a:fillRect/>
                     </a:stretch>
@@ -3587,7 +4158,7 @@
           </wp:inline>
         </w:drawing>
       </w:r>
-      <w:bookmarkEnd w:id="47"/>
+      <w:bookmarkEnd w:id="49"/>
     </w:p>
     <w:p>
       <w:pPr>
@@ -3603,7 +4174,7 @@
       <w:pPr>
         <w:pStyle w:val="CaptionedFigure"/>
       </w:pPr>
-      <w:bookmarkStart w:id="49" w:name="fig:sequences_plot"/>
+      <w:bookmarkStart w:id="51" w:name="fig:sequences_plot"/>
       <w:r>
         <w:drawing>
           <wp:inline>
@@ -3620,7 +4191,7 @@
                     </pic:cNvPicPr>
                   </pic:nvPicPr>
                   <pic:blipFill>
-                    <a:blip r:embed="rId48"/>
+                    <a:blip r:embed="rId50"/>
                     <a:stretch>
                       <a:fillRect/>
                     </a:stretch>
@@ -3646,7 +4217,7 @@
           </wp:inline>
         </w:drawing>
       </w:r>
-      <w:bookmarkEnd w:id="49"/>
+      <w:bookmarkEnd w:id="51"/>
     </w:p>
     <w:p>
       <w:pPr>
@@ -3662,7 +4233,7 @@
       <w:pPr>
         <w:pStyle w:val="CaptionedFigure"/>
       </w:pPr>
-      <w:bookmarkStart w:id="51" w:name="fig:sequences_table"/>
+      <w:bookmarkStart w:id="53" w:name="fig:sequences_table"/>
       <w:r>
         <w:drawing>
           <wp:inline>
@@ -3679,7 +4250,7 @@
                     </pic:cNvPicPr>
                   </pic:nvPicPr>
                   <pic:blipFill>
-                    <a:blip r:embed="rId50"/>
+                    <a:blip r:embed="rId52"/>
                     <a:stretch>
                       <a:fillRect/>
                     </a:stretch>
@@ -3705,7 +4276,7 @@
           </wp:inline>
         </w:drawing>
       </w:r>
-      <w:bookmarkEnd w:id="51"/>
+      <w:bookmarkEnd w:id="53"/>
     </w:p>
     <w:p>
       <w:pPr>
@@ -3721,13 +4292,13 @@
       <w:pPr>
         <w:pStyle w:val="CaptionedFigure"/>
       </w:pPr>
-      <w:bookmarkStart w:id="53" w:name="fig:bids_curation"/>
+      <w:bookmarkStart w:id="55" w:name="fig:bids_curation"/>
       <w:r>
         <w:drawing>
           <wp:inline>
             <wp:extent cx="5334000" cy="4638493"/>
             <wp:effectExtent b="0" l="0" r="0" t="0"/>
-            <wp:docPr descr="Figure 6: Interactive Tree Diagram Illustrating BIDS Curation}" title="" id="1" name="Picture"/>
+            <wp:docPr descr="Figure 6: Interactive Tree Diagram Illustrating BIDS Curation" title="" id="1" name="Picture"/>
             <a:graphic>
               <a:graphicData uri="http://schemas.openxmlformats.org/drawingml/2006/picture">
                 <pic:pic>
@@ -3738,7 +4309,7 @@
                     </pic:cNvPicPr>
                   </pic:nvPicPr>
                   <pic:blipFill>
-                    <a:blip r:embed="rId52"/>
+                    <a:blip r:embed="rId54"/>
                     <a:stretch>
                       <a:fillRect/>
                     </a:stretch>
@@ -3764,14 +4335,14 @@
           </wp:inline>
         </w:drawing>
       </w:r>
-      <w:bookmarkEnd w:id="53"/>
+      <w:bookmarkEnd w:id="55"/>
     </w:p>
     <w:p>
       <w:pPr>
         <w:pStyle w:val="ImageCaption"/>
       </w:pPr>
       <w:r>
-        <w:t xml:space="preserve">Figure 6: Interactive Tree Diagram Illustrating BIDS Curation}</w:t>
+        <w:t xml:space="preserve">Figure 6: Interactive Tree Diagram Illustrating BIDS Curation</w:t>
       </w:r>
     </w:p>
     <w:bookmarkEnd w:id="0"/>
@@ -3780,7 +4351,7 @@
       <w:pPr>
         <w:pStyle w:val="CaptionedFigure"/>
       </w:pPr>
-      <w:bookmarkStart w:id="55" w:name="fig:gear_runs"/>
+      <w:bookmarkStart w:id="57" w:name="fig:gear_runs"/>
       <w:r>
         <w:drawing>
           <wp:inline>
@@ -3797,7 +4368,7 @@
                     </pic:cNvPicPr>
                   </pic:nvPicPr>
                   <pic:blipFill>
-                    <a:blip r:embed="rId54"/>
+                    <a:blip r:embed="rId56"/>
                     <a:stretch>
                       <a:fillRect/>
                     </a:stretch>
@@ -3823,7 +4394,7 @@
           </wp:inline>
         </w:drawing>
       </w:r>
-      <w:bookmarkEnd w:id="55"/>
+      <w:bookmarkEnd w:id="57"/>
     </w:p>
     <w:p>
       <w:pPr>
@@ -3834,8 +4405,185 @@
       </w:r>
     </w:p>
     <w:bookmarkEnd w:id="0"/>
-    <w:bookmarkEnd w:id="56"/>
-    <w:bookmarkStart w:id="74" w:name="bibliography"/>
+    <w:bookmarkStart w:id="0" w:name="fig:seq_complete"/>
+    <w:p>
+      <w:pPr>
+        <w:pStyle w:val="CaptionedFigure"/>
+      </w:pPr>
+      <w:bookmarkStart w:id="59" w:name="fig:seq_complete"/>
+      <w:r>
+        <w:drawing>
+          <wp:inline>
+            <wp:extent cx="5334000" cy="5131296"/>
+            <wp:effectExtent b="0" l="0" r="0" t="0"/>
+            <wp:docPr descr="Figure 8: Sequence Completeness Compared to the Template Subject in a Flywheel Project" title="" id="1" name="Picture"/>
+            <a:graphic>
+              <a:graphicData uri="http://schemas.openxmlformats.org/drawingml/2006/picture">
+                <pic:pic>
+                  <pic:nvPicPr>
+                    <pic:cNvPr descr="./figures/sequence_completion.png" id="0" name="Picture"/>
+                    <pic:cNvPicPr>
+                      <a:picLocks noChangeArrowheads="1" noChangeAspect="1"/>
+                    </pic:cNvPicPr>
+                  </pic:nvPicPr>
+                  <pic:blipFill>
+                    <a:blip r:embed="rId58"/>
+                    <a:stretch>
+                      <a:fillRect/>
+                    </a:stretch>
+                  </pic:blipFill>
+                  <pic:spPr bwMode="auto">
+                    <a:xfrm>
+                      <a:off x="0" y="0"/>
+                      <a:ext cx="5334000" cy="5131296"/>
+                    </a:xfrm>
+                    <a:prstGeom prst="rect">
+                      <a:avLst/>
+                    </a:prstGeom>
+                    <a:noFill/>
+                    <a:ln w="9525">
+                      <a:noFill/>
+                      <a:headEnd/>
+                      <a:tailEnd/>
+                    </a:ln>
+                  </pic:spPr>
+                </pic:pic>
+              </a:graphicData>
+            </a:graphic>
+          </wp:inline>
+        </w:drawing>
+      </w:r>
+      <w:bookmarkEnd w:id="59"/>
+    </w:p>
+    <w:p>
+      <w:pPr>
+        <w:pStyle w:val="ImageCaption"/>
+      </w:pPr>
+      <w:r>
+        <w:t xml:space="preserve">Figure 8: Sequence Completeness Compared to the Template Subject in a Flywheel Project</w:t>
+      </w:r>
+    </w:p>
+    <w:bookmarkEnd w:id="0"/>
+    <w:bookmarkStart w:id="0" w:name="fig:bids_complete"/>
+    <w:p>
+      <w:pPr>
+        <w:pStyle w:val="CaptionedFigure"/>
+      </w:pPr>
+      <w:bookmarkStart w:id="61" w:name="fig:bids_complete"/>
+      <w:r>
+        <w:drawing>
+          <wp:inline>
+            <wp:extent cx="5334000" cy="5188102"/>
+            <wp:effectExtent b="0" l="0" r="0" t="0"/>
+            <wp:docPr descr="Figure 9: BIDS Completeness Compared to the Template Subject in a Flywheel Project" title="" id="1" name="Picture"/>
+            <a:graphic>
+              <a:graphicData uri="http://schemas.openxmlformats.org/drawingml/2006/picture">
+                <pic:pic>
+                  <pic:nvPicPr>
+                    <pic:cNvPr descr="./figures/bids_completion.png" id="0" name="Picture"/>
+                    <pic:cNvPicPr>
+                      <a:picLocks noChangeArrowheads="1" noChangeAspect="1"/>
+                    </pic:cNvPicPr>
+                  </pic:nvPicPr>
+                  <pic:blipFill>
+                    <a:blip r:embed="rId60"/>
+                    <a:stretch>
+                      <a:fillRect/>
+                    </a:stretch>
+                  </pic:blipFill>
+                  <pic:spPr bwMode="auto">
+                    <a:xfrm>
+                      <a:off x="0" y="0"/>
+                      <a:ext cx="5334000" cy="5188102"/>
+                    </a:xfrm>
+                    <a:prstGeom prst="rect">
+                      <a:avLst/>
+                    </a:prstGeom>
+                    <a:noFill/>
+                    <a:ln w="9525">
+                      <a:noFill/>
+                      <a:headEnd/>
+                      <a:tailEnd/>
+                    </a:ln>
+                  </pic:spPr>
+                </pic:pic>
+              </a:graphicData>
+            </a:graphic>
+          </wp:inline>
+        </w:drawing>
+      </w:r>
+      <w:bookmarkEnd w:id="61"/>
+    </w:p>
+    <w:p>
+      <w:pPr>
+        <w:pStyle w:val="ImageCaption"/>
+      </w:pPr>
+      <w:r>
+        <w:t xml:space="preserve">Figure 9: BIDS Completeness Compared to the Template Subject in a Flywheel Project</w:t>
+      </w:r>
+    </w:p>
+    <w:bookmarkEnd w:id="0"/>
+    <w:bookmarkStart w:id="0" w:name="fig:gears_complete"/>
+    <w:p>
+      <w:pPr>
+        <w:pStyle w:val="CaptionedFigure"/>
+      </w:pPr>
+      <w:bookmarkStart w:id="63" w:name="fig:gears_complete"/>
+      <w:r>
+        <w:drawing>
+          <wp:inline>
+            <wp:extent cx="5334000" cy="2716228"/>
+            <wp:effectExtent b="0" l="0" r="0" t="0"/>
+            <wp:docPr descr="Figure 10: BIDS Completeness Compared to the Template Subject in a Flywheel Project" title="" id="1" name="Picture"/>
+            <a:graphic>
+              <a:graphicData uri="http://schemas.openxmlformats.org/drawingml/2006/picture">
+                <pic:pic>
+                  <pic:nvPicPr>
+                    <pic:cNvPr descr="./figures/gear_completion.png" id="0" name="Picture"/>
+                    <pic:cNvPicPr>
+                      <a:picLocks noChangeArrowheads="1" noChangeAspect="1"/>
+                    </pic:cNvPicPr>
+                  </pic:nvPicPr>
+                  <pic:blipFill>
+                    <a:blip r:embed="rId62"/>
+                    <a:stretch>
+                      <a:fillRect/>
+                    </a:stretch>
+                  </pic:blipFill>
+                  <pic:spPr bwMode="auto">
+                    <a:xfrm>
+                      <a:off x="0" y="0"/>
+                      <a:ext cx="5334000" cy="2716228"/>
+                    </a:xfrm>
+                    <a:prstGeom prst="rect">
+                      <a:avLst/>
+                    </a:prstGeom>
+                    <a:noFill/>
+                    <a:ln w="9525">
+                      <a:noFill/>
+                      <a:headEnd/>
+                      <a:tailEnd/>
+                    </a:ln>
+                  </pic:spPr>
+                </pic:pic>
+              </a:graphicData>
+            </a:graphic>
+          </wp:inline>
+        </w:drawing>
+      </w:r>
+      <w:bookmarkEnd w:id="63"/>
+    </w:p>
+    <w:p>
+      <w:pPr>
+        <w:pStyle w:val="ImageCaption"/>
+      </w:pPr>
+      <w:r>
+        <w:t xml:space="preserve">Figure 10: BIDS Completeness Compared to the Template Subject in a Flywheel Project</w:t>
+      </w:r>
+    </w:p>
+    <w:bookmarkEnd w:id="0"/>
+    <w:bookmarkEnd w:id="64"/>
+    <w:bookmarkStart w:id="82" w:name="bibliography"/>
     <w:p>
       <w:pPr>
         <w:pStyle w:val="Heading1"/>
@@ -3844,8 +4592,8 @@
         <w:t xml:space="preserve">Bibliography</w:t>
       </w:r>
     </w:p>
-    <w:bookmarkStart w:id="73" w:name="refs"/>
-    <w:bookmarkStart w:id="57" w:name="ref-10.5555/2207997"/>
+    <w:bookmarkStart w:id="81" w:name="refs"/>
+    <w:bookmarkStart w:id="65" w:name="ref-10.5555/2207997"/>
     <w:p>
       <w:pPr>
         <w:pStyle w:val="Bibliography"/>
@@ -3866,8 +4614,8 @@
         <w:t xml:space="preserve">. USA: Manning Publications Co.</w:t>
       </w:r>
     </w:p>
-    <w:bookmarkEnd w:id="57"/>
-    <w:bookmarkStart w:id="58" w:name="ref-biehl2016restful"/>
+    <w:bookmarkEnd w:id="65"/>
+    <w:bookmarkStart w:id="66" w:name="ref-biehl2016restful"/>
     <w:p>
       <w:pPr>
         <w:pStyle w:val="Bibliography"/>
@@ -3888,8 +4636,8 @@
         <w:t xml:space="preserve">. Vol. 3. API-University Press.</w:t>
       </w:r>
     </w:p>
-    <w:bookmarkEnd w:id="58"/>
-    <w:bookmarkStart w:id="59" w:name="ref-book2016neuroimaging"/>
+    <w:bookmarkEnd w:id="66"/>
+    <w:bookmarkStart w:id="67" w:name="ref-book2016neuroimaging"/>
     <w:p>
       <w:pPr>
         <w:pStyle w:val="Bibliography"/>
@@ -3919,8 +4667,8 @@
         <w:t xml:space="preserve">124: 1089–92.</w:t>
       </w:r>
     </w:p>
-    <w:bookmarkEnd w:id="59"/>
-    <w:bookmarkStart w:id="61" w:name="ref-chris_gorgolewski_2020_3688707"/>
+    <w:bookmarkEnd w:id="67"/>
+    <w:bookmarkStart w:id="69" w:name="ref-chris_gorgolewski_2020_3688707"/>
     <w:p>
       <w:pPr>
         <w:pStyle w:val="Bibliography"/>
@@ -3946,7 +4694,7 @@
       <w:r>
         <w:t xml:space="preserve"> </w:t>
       </w:r>
-      <w:hyperlink r:id="rId60">
+      <w:hyperlink r:id="rId68">
         <w:r>
           <w:rPr>
             <w:rStyle w:val="Hyperlink"/>
@@ -3958,8 +4706,8 @@
         <w:t xml:space="preserve">.</w:t>
       </w:r>
     </w:p>
-    <w:bookmarkEnd w:id="61"/>
-    <w:bookmarkStart w:id="62" w:name="ref-gorgolewski2016brain"/>
+    <w:bookmarkEnd w:id="69"/>
+    <w:bookmarkStart w:id="70" w:name="ref-gorgolewski2016brain"/>
     <w:p>
       <w:pPr>
         <w:pStyle w:val="Bibliography"/>
@@ -3989,8 +4737,8 @@
         <w:t xml:space="preserve">3 (1): 1–9.</w:t>
       </w:r>
     </w:p>
-    <w:bookmarkEnd w:id="62"/>
-    <w:bookmarkStart w:id="63" w:name="ref-gorgolewski2016brain"/>
+    <w:bookmarkEnd w:id="70"/>
+    <w:bookmarkStart w:id="71" w:name="ref-gorgolewski2016brain"/>
     <w:p>
       <w:pPr>
         <w:pStyle w:val="Bibliography"/>
@@ -4020,8 +4768,8 @@
         <w:t xml:space="preserve">3 (1): 1–9.</w:t>
       </w:r>
     </w:p>
-    <w:bookmarkEnd w:id="63"/>
-    <w:bookmarkStart w:id="64" w:name="ref-herrick2016xnat"/>
+    <w:bookmarkEnd w:id="71"/>
+    <w:bookmarkStart w:id="72" w:name="ref-herrick2016xnat"/>
     <w:p>
       <w:pPr>
         <w:pStyle w:val="Bibliography"/>
@@ -4051,8 +4799,8 @@
         <w:t xml:space="preserve">124: 1093–96.</w:t>
       </w:r>
     </w:p>
-    <w:bookmarkEnd w:id="64"/>
-    <w:bookmarkStart w:id="65" w:name="ref-landis2016coins"/>
+    <w:bookmarkEnd w:id="72"/>
+    <w:bookmarkStart w:id="73" w:name="ref-landis2016coins"/>
     <w:p>
       <w:pPr>
         <w:pStyle w:val="Bibliography"/>
@@ -4082,8 +4830,8 @@
         <w:t xml:space="preserve">124: 1084–88.</w:t>
       </w:r>
     </w:p>
-    <w:bookmarkEnd w:id="65"/>
-    <w:bookmarkStart w:id="66" w:name="ref-10.5555/2600239.2600241"/>
+    <w:bookmarkEnd w:id="73"/>
+    <w:bookmarkStart w:id="74" w:name="ref-10.5555/2600239.2600241"/>
     <w:p>
       <w:pPr>
         <w:pStyle w:val="Bibliography"/>
@@ -4113,8 +4861,8 @@
         <w:t xml:space="preserve">2014 (239).</w:t>
       </w:r>
     </w:p>
-    <w:bookmarkEnd w:id="66"/>
-    <w:bookmarkStart w:id="67" w:name="ref-poldrack2017openfmri"/>
+    <w:bookmarkEnd w:id="74"/>
+    <w:bookmarkStart w:id="75" w:name="ref-poldrack2017openfmri"/>
     <w:p>
       <w:pPr>
         <w:pStyle w:val="Bibliography"/>
@@ -4144,8 +4892,8 @@
         <w:t xml:space="preserve">144: 259–61.</w:t>
       </w:r>
     </w:p>
-    <w:bookmarkEnd w:id="67"/>
-    <w:bookmarkStart w:id="69" w:name="ref-Rversion"/>
+    <w:bookmarkEnd w:id="75"/>
+    <w:bookmarkStart w:id="77" w:name="ref-Rversion"/>
     <w:p>
       <w:pPr>
         <w:pStyle w:val="Bibliography"/>
@@ -4168,7 +4916,7 @@
       <w:r>
         <w:t xml:space="preserve"> </w:t>
       </w:r>
-      <w:hyperlink r:id="rId68">
+      <w:hyperlink r:id="rId76">
         <w:r>
           <w:rPr>
             <w:rStyle w:val="Hyperlink"/>
@@ -4180,8 +4928,8 @@
         <w:t xml:space="preserve">.</w:t>
       </w:r>
     </w:p>
-    <w:bookmarkEnd w:id="69"/>
-    <w:bookmarkStart w:id="70" w:name="ref-rogovin2020ndi"/>
+    <w:bookmarkEnd w:id="77"/>
+    <w:bookmarkStart w:id="78" w:name="ref-rogovin2020ndi"/>
     <w:p>
       <w:pPr>
         <w:pStyle w:val="Bibliography"/>
@@ -4196,8 +4944,8 @@
         <w:t xml:space="preserve">“NDI: A Platform-Independent Data Interface and Database for Neuroscience Physiology and Imaging Experiments.”</w:t>
       </w:r>
     </w:p>
-    <w:bookmarkEnd w:id="70"/>
-    <w:bookmarkStart w:id="71" w:name="ref-vaccarino2018brain"/>
+    <w:bookmarkEnd w:id="78"/>
+    <w:bookmarkStart w:id="79" w:name="ref-vaccarino2018brain"/>
     <w:p>
       <w:pPr>
         <w:pStyle w:val="Bibliography"/>
@@ -4227,8 +4975,8 @@
         <w:t xml:space="preserve">12: 28.</w:t>
       </w:r>
     </w:p>
-    <w:bookmarkEnd w:id="71"/>
-    <w:bookmarkStart w:id="72" w:name="ref-10.5555/1593511"/>
+    <w:bookmarkEnd w:id="79"/>
+    <w:bookmarkStart w:id="80" w:name="ref-10.5555/1593511"/>
     <w:p>
       <w:pPr>
         <w:pStyle w:val="Bibliography"/>
@@ -4249,9 +4997,9 @@
         <w:t xml:space="preserve">. Scotts Valley, CA: CreateSpace.</w:t>
       </w:r>
     </w:p>
-    <w:bookmarkEnd w:id="72"/>
-    <w:bookmarkEnd w:id="73"/>
-    <w:bookmarkEnd w:id="74"/>
+    <w:bookmarkEnd w:id="80"/>
+    <w:bookmarkEnd w:id="81"/>
+    <w:bookmarkEnd w:id="82"/>
     <w:sectPr/>
   </w:body>
 </w:document>

</xml_diff>